<commit_message>
docs: Update docs for handling prompts
</commit_message>
<xml_diff>
--- a/documents/Todo-2.1_Handling_Prompts.docx
+++ b/documents/Todo-2.1_Handling_Prompts.docx
@@ -61,8 +61,6 @@
       </w:r>
       <w:r>
         <w:rPr>
-          <w:b/>
-          <w:bCs/>
           <w:highlight w:val="none"/>
         </w:rPr>
       </w:r>
@@ -870,8 +868,6 @@
       </w:r>
       <w:r>
         <w:rPr>
-          <w:b/>
-          <w:bCs/>
           <w:highlight w:val="none"/>
         </w:rPr>
       </w:r>
@@ -1494,35 +1490,35 @@
       </w:r>
       <w:r>
         <w:rPr>
+          <w:highlight w:val="none"/>
+        </w:rPr>
+      </w:r>
+      <w:r>
+        <w:rPr>
+          <w:highlight w:val="none"/>
+        </w:rPr>
+      </w:r>
+    </w:p>
+    <w:p>
+      <w:pPr>
+        <w:pBdr/>
+        <w:spacing/>
+        <w:ind w:firstLine="0" w:left="709"/>
+        <w:rPr>
           <w:b/>
           <w:bCs/>
           <w:highlight w:val="none"/>
         </w:rPr>
-      </w:r>
-      <w:r>
-        <w:rPr>
-          <w:highlight w:val="none"/>
-        </w:rPr>
-      </w:r>
-    </w:p>
-    <w:p>
-      <w:pPr>
-        <w:pBdr/>
-        <w:spacing/>
-        <w:ind w:firstLine="0" w:left="709"/>
+      </w:pPr>
+      <w:r>
+        <w:rPr>
+          <w:highlight w:val="none"/>
+        </w:rPr>
+      </w:r>
+      <w:r>
         <w:rPr>
           <w:b/>
           <w:bCs/>
-          <w:highlight w:val="none"/>
-        </w:rPr>
-      </w:pPr>
-      <w:r>
-        <w:rPr>
-          <w:highlight w:val="none"/>
-        </w:rPr>
-      </w:r>
-      <w:r>
-        <w:rPr>
           <w:highlight w:val="none"/>
         </w:rPr>
       </w:r>
@@ -1662,6 +1658,7 @@
           <w:bCs w:val="0"/>
           <w:highlight w:val="none"/>
         </w:rPr>
+        <w:t xml:space="preserve">{</w:t>
       </w:r>
       <w:r>
         <w:rPr>
@@ -1669,7 +1666,7 @@
           <w:bCs w:val="0"/>
           <w:highlight w:val="none"/>
         </w:rPr>
-        <w:t xml:space="preserve">{</w:t>
+        <w:t xml:space="preserve">periods</w:t>
       </w:r>
       <w:r>
         <w:rPr>
@@ -1677,7 +1674,7 @@
           <w:bCs w:val="0"/>
           <w:highlight w:val="none"/>
         </w:rPr>
-        <w:t xml:space="preserve">periods</w:t>
+        <w:t xml:space="preserve">: </w:t>
       </w:r>
       <w:r>
         <w:rPr>
@@ -1685,7 +1682,7 @@
           <w:bCs w:val="0"/>
           <w:highlight w:val="none"/>
         </w:rPr>
-        <w:t xml:space="preserve">: </w:t>
+        <w:t xml:space="preserve">[</w:t>
       </w:r>
       <w:r>
         <w:rPr>
@@ -1693,7 +1690,7 @@
           <w:bCs w:val="0"/>
           <w:highlight w:val="none"/>
         </w:rPr>
-        <w:t xml:space="preserve">[</w:t>
+        <w:t xml:space="preserve">1, </w:t>
       </w:r>
       <w:r>
         <w:rPr>
@@ -1701,7 +1698,7 @@
           <w:bCs w:val="0"/>
           <w:highlight w:val="none"/>
         </w:rPr>
-        <w:t xml:space="preserve">1, </w:t>
+        <w:t xml:space="preserve">2, </w:t>
       </w:r>
       <w:r>
         <w:rPr>
@@ -1709,7 +1706,7 @@
           <w:bCs w:val="0"/>
           <w:highlight w:val="none"/>
         </w:rPr>
-        <w:t xml:space="preserve">2, </w:t>
+        <w:t xml:space="preserve">3, </w:t>
       </w:r>
       <w:r>
         <w:rPr>
@@ -1717,7 +1714,7 @@
           <w:bCs w:val="0"/>
           <w:highlight w:val="none"/>
         </w:rPr>
-        <w:t xml:space="preserve">3, </w:t>
+        <w:t xml:space="preserve">4</w:t>
       </w:r>
       <w:r>
         <w:rPr>
@@ -1725,7 +1722,7 @@
           <w:bCs w:val="0"/>
           <w:highlight w:val="none"/>
         </w:rPr>
-        <w:t xml:space="preserve">4</w:t>
+        <w:t xml:space="preserve">], </w:t>
       </w:r>
       <w:r>
         <w:rPr>
@@ -1733,7 +1730,7 @@
           <w:bCs w:val="0"/>
           <w:highlight w:val="none"/>
         </w:rPr>
-        <w:t xml:space="preserve">], </w:t>
+        <w:t xml:space="preserve">like: </w:t>
       </w:r>
       <w:r>
         <w:rPr>
@@ -1741,7 +1738,7 @@
           <w:bCs w:val="0"/>
           <w:highlight w:val="none"/>
         </w:rPr>
-        <w:t xml:space="preserve">like: </w:t>
+        <w:t xml:space="preserve">true || </w:t>
       </w:r>
       <w:r>
         <w:rPr>
@@ -1749,7 +1746,7 @@
           <w:bCs w:val="0"/>
           <w:highlight w:val="none"/>
         </w:rPr>
-        <w:t xml:space="preserve">true || </w:t>
+        <w:t xml:space="preserve">false</w:t>
       </w:r>
       <w:r>
         <w:rPr>
@@ -1757,7 +1754,7 @@
           <w:bCs w:val="0"/>
           <w:highlight w:val="none"/>
         </w:rPr>
-        <w:t xml:space="preserve">false</w:t>
+        <w:t xml:space="preserve"> </w:t>
       </w:r>
       <w:r>
         <w:rPr>
@@ -1765,21 +1762,7 @@
           <w:bCs w:val="0"/>
           <w:highlight w:val="none"/>
         </w:rPr>
-        <w:t xml:space="preserve"> </w:t>
-      </w:r>
-      <w:r>
-        <w:rPr>
-          <w:b w:val="0"/>
-          <w:bCs w:val="0"/>
-          <w:highlight w:val="none"/>
-        </w:rPr>
         <w:t xml:space="preserve">}</w:t>
-      </w:r>
-      <w:r/>
-      <w:r>
-        <w:rPr>
-          <w:highlight w:val="none"/>
-        </w:rPr>
       </w:r>
       <w:r>
         <w:rPr>
@@ -2168,8 +2151,6 @@
       </w:r>
       <w:r>
         <w:rPr>
-          <w:b w:val="0"/>
-          <w:bCs w:val="0"/>
           <w:highlight w:val="none"/>
         </w:rPr>
       </w:r>
@@ -2315,8 +2296,6 @@
       </w:r>
       <w:r>
         <w:rPr>
-          <w:b w:val="0"/>
-          <w:bCs w:val="0"/>
           <w:highlight w:val="none"/>
         </w:rPr>
       </w:r>
@@ -2446,8 +2425,6 @@
       </w:r>
       <w:r>
         <w:rPr>
-          <w:b w:val="0"/>
-          <w:bCs w:val="0"/>
           <w:highlight w:val="none"/>
         </w:rPr>
       </w:r>
@@ -2723,8 +2700,6 @@
       </w:r>
       <w:r>
         <w:rPr>
-          <w:b w:val="0"/>
-          <w:bCs w:val="0"/>
           <w:highlight w:val="none"/>
         </w:rPr>
       </w:r>
@@ -4485,9 +4460,13 @@
         <w:t xml:space="preserve">&gt; </w:t>
       </w:r>
       <w:r>
-        <w:t xml:space="preserve">{periods: [1, 2, 3, 4], [6, 7, 8, 9], like: true, rest_interval: 0, up_or_down: "down", like: true}</w:t>
-      </w:r>
-      <w:r>
+        <w:t xml:space="preserve">`</w:t>
+      </w:r>
+      <w:r>
+        <w:t xml:space="preserve">{periods: [1, 2, 3, 4], [6, 7, 8, 9], like: true, subject_per_session: 2, subject_per_day: 4, rest_interval: 0, up_or_down: "down", like: true}</w:t>
+      </w:r>
+      <w:r>
+        <w:t xml:space="preserve">`</w:t>
         <w:br/>
       </w:r>
       <w:r>
@@ -4501,13 +4480,57 @@
         <w:t xml:space="preserve">&gt; </w:t>
       </w:r>
       <w:r>
-        <w:t xml:space="preserve">{periods: [1, 2, 3, 4], [6, 7, 8, 9], like: true, rest_interval: 2, up_or_down: "up", like: true}</w:t>
-      </w:r>
-      <w:r>
+        <w:t xml:space="preserve">`</w:t>
+      </w:r>
+      <w:r>
+        <w:t xml:space="preserve">{periods: [1, 2, 3, 4], [6, 7, 8, 9], like: true, subject_per_session: 1, subject_per_day: 2, rest_interval: 2, up_or_down: "up", like: true}</w:t>
+      </w:r>
+      <w:r>
+        <w:t xml:space="preserve">`</w:t>
         <w:br/>
       </w:r>
       <w:r>
         <w:t xml:space="preserve">3. </w:t>
+      </w:r>
+      <w:r>
+        <w:t xml:space="preserve">tôi muốn ngày học 1 buổi, buổi đó chỉ học 1 môn </w:t>
+        <w:br/>
+      </w:r>
+      <w:r>
+        <w:t xml:space="preserve">&gt; </w:t>
+      </w:r>
+      <w:r>
+        <w:t xml:space="preserve">`</w:t>
+      </w:r>
+      <w:r>
+        <w:t xml:space="preserve">periods: [1, 2, 3, 4], [6, 7, 8, 9], like: true, subject_per_session: 1, subject_per_day: 1, rest_interval: 7 (càng lớn càng tốt), up_or_down: "up", like: true</w:t>
+      </w:r>
+      <w:r>
+        <w:t xml:space="preserve">`</w:t>
+        <w:br/>
+      </w:r>
+      <w:r>
+        <w:t xml:space="preserve">4. </w:t>
+      </w:r>
+      <w:r>
+        <w:t xml:space="preserve">tôi muốn ngày học 1 buổi, buổi đó chỉ học 2 môn</w:t>
+        <w:br/>
+      </w:r>
+      <w:r>
+        <w:t xml:space="preserve">&gt; </w:t>
+      </w:r>
+      <w:r>
+        <w:t xml:space="preserve">`</w:t>
+      </w:r>
+      <w:r>
+        <w:t xml:space="preserve">periods: [1, 2, 3, 4], [6, 7, 8, 9], like: true, subject_per_session: 2, subject_per_day: 2, rest_interval: 0, up_or_down: "down", like: true</w:t>
+      </w:r>
+      <w:r>
+        <w:t xml:space="preserve">`</w:t>
+        <w:br/>
+      </w:r>
+      <w:r>
+        <w:t xml:space="preserve">5. </w:t>
       </w:r>
       <w:r>
         <w:t xml:space="preserve">tôi muốn học buổi sáng</w:t>
@@ -4517,14 +4540,42 @@
         <w:t xml:space="preserve">&gt; </w:t>
       </w:r>
       <w:r>
+        <w:t xml:space="preserve">`</w:t>
+      </w:r>
+      <w:r>
         <w:t xml:space="preserve">{periods: [1, 2, 3, 4], like: true}</w:t>
       </w:r>
-      <w:r/>
+      <w:r>
+        <w:t xml:space="preserve">`</w:t>
+      </w:r>
       <w:r/>
     </w:p>
     <w:p>
       <w:pPr>
         <w:pBdr/>
+        <w:shd w:val="nil" w:color="000000"/>
+        <w:spacing/>
+        <w:ind/>
+        <w:rPr>
+          <w14:ligatures w14:val="none"/>
+        </w:rPr>
+      </w:pPr>
+      <w:r>
+        <w:rPr>
+          <w:highlight w:val="none"/>
+        </w:rPr>
+      </w:r>
+      <w:r/>
+      <w:r>
+        <w:rPr>
+          <w14:ligatures w14:val="none"/>
+        </w:rPr>
+      </w:r>
+      <w:r/>
+    </w:p>
+    <w:p>
+      <w:pPr>
+        <w:pBdr/>
         <w:spacing/>
         <w:ind/>
         <w:rPr>
@@ -4554,7 +4605,6 @@
           <w:highlight w:val="none"/>
         </w:rPr>
       </w:r>
-      <w:r/>
     </w:p>
     <w:p>
       <w:pPr>

</xml_diff>